<commit_message>
Plots -Version 4 (+ IterPlor for 4R)
</commit_message>
<xml_diff>
--- a/DoE/Server/Paper/Edit/Plot4_Iter/Combination.docx
+++ b/DoE/Server/Paper/Edit/Plot4_Iter/Combination.docx
@@ -262,7 +262,7 @@
         </w:rPr>
         <w:drawing>
           <wp:inline distT="0" distB="0" distL="0" distR="0" wp14:anchorId="695A187E" wp14:editId="406A8898">
-            <wp:extent cx="1600896" cy="4810836"/>
+            <wp:extent cx="1600896" cy="4810835"/>
             <wp:effectExtent l="0" t="0" r="0" b="8890"/>
             <wp:docPr id="32" name="Grafik 32"/>
             <wp:cNvGraphicFramePr>
@@ -292,7 +292,7 @@
                   <pic:spPr bwMode="auto">
                     <a:xfrm>
                       <a:off x="0" y="0"/>
-                      <a:ext cx="1648766" cy="4954689"/>
+                      <a:ext cx="1600896" cy="4810835"/>
                     </a:xfrm>
                     <a:prstGeom prst="rect">
                       <a:avLst/>
@@ -583,13 +583,13 @@
       <w:pPr>
         <w:spacing w:after="0"/>
       </w:pPr>
+    </w:p>
+    <w:p>
+      <w:pPr>
+        <w:spacing w:after="0"/>
+      </w:pPr>
       <w:bookmarkStart w:id="0" w:name="_GoBack"/>
       <w:bookmarkEnd w:id="0"/>
-    </w:p>
-    <w:p>
-      <w:pPr>
-        <w:spacing w:after="0"/>
-      </w:pPr>
     </w:p>
     <w:p>
       <w:pPr>

</xml_diff>